<commit_message>
All done, just waiting for Tom to sign
</commit_message>
<xml_diff>
--- a/Miscellaneous/science_declaration_form.docx
+++ b/Miscellaneous/science_declaration_form.docx
@@ -593,15 +593,6 @@
                 <w:szCs w:val="20"/>
               </w:rPr>
             </w:pPr>
-            <w:r>
-              <w:rPr>
-                <w:rFonts w:ascii="Arial" w:eastAsia="Arial Unicode MS" w:hAnsi="Arial" w:cs="Arial"/>
-                <w:color w:val="000000"/>
-                <w:sz w:val="20"/>
-                <w:szCs w:val="20"/>
-              </w:rPr>
-              <w:t>119</w:t>
-            </w:r>
           </w:p>
         </w:tc>
       </w:tr>
@@ -672,7 +663,34 @@
                 <w:sz w:val="20"/>
                 <w:szCs w:val="20"/>
               </w:rPr>
-              <w:t>Machine Learning for Particle Identification and Deep Generative Models for High Energy Physics Detector Simulations</w:t>
+              <w:t xml:space="preserve">Machine Learning for Particle Identification and Deep Generative Models </w:t>
+            </w:r>
+            <w:r>
+              <w:rPr>
+                <w:rFonts w:ascii="Arial" w:eastAsia="Arial Unicode MS" w:hAnsi="Arial" w:cs="Arial"/>
+                <w:color w:val="000000"/>
+                <w:sz w:val="20"/>
+                <w:szCs w:val="20"/>
+              </w:rPr>
+              <w:t>towards</w:t>
+            </w:r>
+            <w:r>
+              <w:rPr>
+                <w:rFonts w:ascii="Arial" w:eastAsia="Arial Unicode MS" w:hAnsi="Arial" w:cs="Arial"/>
+                <w:color w:val="000000"/>
+                <w:sz w:val="20"/>
+                <w:szCs w:val="20"/>
+              </w:rPr>
+              <w:t xml:space="preserve"> </w:t>
+            </w:r>
+            <w:r>
+              <w:rPr>
+                <w:rFonts w:ascii="Arial" w:eastAsia="Arial Unicode MS" w:hAnsi="Arial" w:cs="Arial"/>
+                <w:color w:val="000000"/>
+                <w:sz w:val="20"/>
+                <w:szCs w:val="20"/>
+              </w:rPr>
+              <w:t>Fast Simulations for the ALICE Transition Radiation Detector at CERN</w:t>
             </w:r>
           </w:p>
         </w:tc>
@@ -1050,6 +1068,15 @@
                 <w:szCs w:val="20"/>
               </w:rPr>
             </w:pPr>
+            <w:r>
+              <w:rPr>
+                <w:rFonts w:ascii="Arial" w:eastAsia="Arial Unicode MS" w:hAnsi="Arial" w:cs="Arial"/>
+                <w:color w:val="000000"/>
+                <w:sz w:val="20"/>
+                <w:szCs w:val="20"/>
+              </w:rPr>
+              <w:t>5 December 2019</w:t>
+            </w:r>
           </w:p>
         </w:tc>
       </w:tr>
@@ -1176,18 +1203,8 @@
           <w:sz w:val="20"/>
           <w:szCs w:val="20"/>
         </w:rPr>
-        <w:t xml:space="preserve"> </w:t>
+        <w:t xml:space="preserve"> however</w:t>
       </w:r>
-      <w:proofErr w:type="gramStart"/>
-      <w:r>
-        <w:rPr>
-          <w:rFonts w:ascii="Arial" w:hAnsi="Arial" w:cs="Arial"/>
-          <w:sz w:val="20"/>
-          <w:szCs w:val="20"/>
-        </w:rPr>
-        <w:t>however</w:t>
-      </w:r>
-      <w:proofErr w:type="gramEnd"/>
       <w:r>
         <w:rPr>
           <w:rFonts w:ascii="Arial" w:hAnsi="Arial" w:cs="Arial"/>
@@ -1281,7 +1298,18 @@
           <w:sz w:val="20"/>
           <w:szCs w:val="20"/>
         </w:rPr>
-        <w:t xml:space="preserve">Faculty will advise </w:t>
+        <w:t>F</w:t>
+      </w:r>
+      <w:bookmarkStart w:id="0" w:name="_GoBack"/>
+      <w:bookmarkEnd w:id="0"/>
+      <w:r>
+        <w:rPr>
+          <w:rFonts w:ascii="Arial" w:hAnsi="Arial" w:cs="Arial"/>
+          <w:bCs/>
+          <w:sz w:val="20"/>
+          <w:szCs w:val="20"/>
+        </w:rPr>
+        <w:t xml:space="preserve">aculty will advise </w:t>
       </w:r>
       <w:r>
         <w:rPr>
@@ -1762,6 +1790,8 @@
             <w:pPr>
               <w:rPr>
                 <w:rFonts w:ascii="Arial" w:hAnsi="Arial" w:cs="Arial"/>
+                <w:b/>
+                <w:bCs/>
                 <w:sz w:val="20"/>
                 <w:szCs w:val="20"/>
               </w:rPr>
@@ -2148,6 +2178,15 @@
                 <w:szCs w:val="20"/>
               </w:rPr>
             </w:pPr>
+            <w:r>
+              <w:rPr>
+                <w:rFonts w:ascii="Arial" w:eastAsia="Arial Unicode MS" w:hAnsi="Arial" w:cs="Arial"/>
+                <w:color w:val="000000"/>
+                <w:sz w:val="20"/>
+                <w:szCs w:val="20"/>
+              </w:rPr>
+              <w:t>5 December 2019</w:t>
+            </w:r>
           </w:p>
         </w:tc>
       </w:tr>
@@ -2161,8 +2200,6 @@
           <w:szCs w:val="20"/>
         </w:rPr>
       </w:pPr>
-      <w:bookmarkStart w:id="0" w:name="_GoBack"/>
-      <w:bookmarkEnd w:id="0"/>
     </w:p>
     <w:sectPr>
       <w:footerReference w:type="default" r:id="rId9"/>
@@ -5550,7 +5587,6 @@
     <w:lsdException w:name="Table Web 2" w:semiHidden="1" w:unhideWhenUsed="1"/>
     <w:lsdException w:name="Table Web 3" w:semiHidden="1" w:unhideWhenUsed="1"/>
     <w:lsdException w:name="Balloon Text" w:semiHidden="1" w:unhideWhenUsed="1"/>
-    <w:lsdException w:name="Table Grid" w:semiHidden="1" w:unhideWhenUsed="1"/>
     <w:lsdException w:name="Table Theme" w:semiHidden="1" w:unhideWhenUsed="1"/>
     <w:lsdException w:name="Placeholder Text" w:semiHidden="1" w:uiPriority="99"/>
     <w:lsdException w:name="No Spacing" w:uiPriority="1" w:qFormat="1"/>
@@ -6225,7 +6261,7 @@
 </file>
 
 <file path=customXml/itemProps1.xml><?xml version="1.0" encoding="utf-8"?>
-<ds:datastoreItem xmlns:ds="http://schemas.openxmlformats.org/officeDocument/2006/customXml" ds:itemID="{728D40CD-8C71-4C67-B7A5-92D26F2A13B0}">
+<ds:datastoreItem xmlns:ds="http://schemas.openxmlformats.org/officeDocument/2006/customXml" ds:itemID="{AE42B436-7483-4DE8-93A6-68DD711EE4F0}">
   <ds:schemaRefs>
     <ds:schemaRef ds:uri="http://schemas.openxmlformats.org/officeDocument/2006/bibliography"/>
   </ds:schemaRefs>

</xml_diff>